<commit_message>
Posibles alternativas solucion 2.3
</commit_message>
<xml_diff>
--- a/documentacion/Esquema de proyecto de investigación.docx
+++ b/documentacion/Esquema de proyecto de investigación.docx
@@ -1,6 +1,6 @@
 
 <file path=word/document.xml><?xml version="1.0" encoding="utf-8"?>
-<w:document xmlns:wpc="http://schemas.microsoft.com/office/word/2010/wordprocessingCanvas" xmlns:cx="http://schemas.microsoft.com/office/drawing/2014/chartex" xmlns:mc="http://schemas.openxmlformats.org/markup-compatibility/2006" xmlns:o="urn:schemas-microsoft-com:office:office" xmlns:r="http://schemas.openxmlformats.org/officeDocument/2006/relationships" xmlns:m="http://schemas.openxmlformats.org/officeDocument/2006/math" xmlns:v="urn:schemas-microsoft-com:vml" xmlns:wp14="http://schemas.microsoft.com/office/word/2010/wordprocessingDrawing" xmlns:wp="http://schemas.openxmlformats.org/drawingml/2006/wordprocessingDrawing" xmlns:w10="urn:schemas-microsoft-com:office:word" xmlns:w="http://schemas.openxmlformats.org/wordprocessingml/2006/main" xmlns:w14="http://schemas.microsoft.com/office/word/2010/wordml" xmlns:w15="http://schemas.microsoft.com/office/word/2012/wordml" xmlns:w16se="http://schemas.microsoft.com/office/word/2015/wordml/symex" xmlns:wpg="http://schemas.microsoft.com/office/word/2010/wordprocessingGroup" xmlns:wpi="http://schemas.microsoft.com/office/word/2010/wordprocessingInk" xmlns:wne="http://schemas.microsoft.com/office/word/2006/wordml" xmlns:wps="http://schemas.microsoft.com/office/word/2010/wordprocessingShape" mc:Ignorable="w14 w15 w16se wp14">
+<w:document xmlns:wpc="http://schemas.microsoft.com/office/word/2010/wordprocessingCanvas" xmlns:cx="http://schemas.microsoft.com/office/drawing/2014/chartex" xmlns:cx1="http://schemas.microsoft.com/office/drawing/2015/9/8/chartex" xmlns:cx2="http://schemas.microsoft.com/office/drawing/2015/10/21/chartex" xmlns:cx3="http://schemas.microsoft.com/office/drawing/2016/5/9/chartex" xmlns:cx4="http://schemas.microsoft.com/office/drawing/2016/5/10/chartex" xmlns:cx5="http://schemas.microsoft.com/office/drawing/2016/5/11/chartex" xmlns:cx6="http://schemas.microsoft.com/office/drawing/2016/5/12/chartex" xmlns:cx7="http://schemas.microsoft.com/office/drawing/2016/5/13/chartex" xmlns:cx8="http://schemas.microsoft.com/office/drawing/2016/5/14/chartex" xmlns:mc="http://schemas.openxmlformats.org/markup-compatibility/2006" xmlns:aink="http://schemas.microsoft.com/office/drawing/2016/ink" xmlns:am3d="http://schemas.microsoft.com/office/drawing/2017/model3d" xmlns:o="urn:schemas-microsoft-com:office:office" xmlns:r="http://schemas.openxmlformats.org/officeDocument/2006/relationships" xmlns:m="http://schemas.openxmlformats.org/officeDocument/2006/math" xmlns:v="urn:schemas-microsoft-com:vml" xmlns:wp14="http://schemas.microsoft.com/office/word/2010/wordprocessingDrawing" xmlns:wp="http://schemas.openxmlformats.org/drawingml/2006/wordprocessingDrawing" xmlns:w10="urn:schemas-microsoft-com:office:word" xmlns:w="http://schemas.openxmlformats.org/wordprocessingml/2006/main" xmlns:w14="http://schemas.microsoft.com/office/word/2010/wordml" xmlns:w15="http://schemas.microsoft.com/office/word/2012/wordml" xmlns:w16cid="http://schemas.microsoft.com/office/word/2016/wordml/cid" xmlns:w16se="http://schemas.microsoft.com/office/word/2015/wordml/symex" xmlns:wpg="http://schemas.microsoft.com/office/word/2010/wordprocessingGroup" xmlns:wpi="http://schemas.microsoft.com/office/word/2010/wordprocessingInk" xmlns:wne="http://schemas.microsoft.com/office/word/2006/wordml" xmlns:wps="http://schemas.microsoft.com/office/word/2010/wordprocessingShape" mc:Ignorable="w14 w15 w16se w16cid wp14">
   <w:body>
     <w:p/>
     <w:p>
@@ -242,21 +242,7 @@
           <w:rFonts w:ascii="Times New Roman" w:hAnsi="Times New Roman" w:cs="Times New Roman"/>
           <w:sz w:val="24"/>
         </w:rPr>
-        <w:t xml:space="preserve"> </w:t>
-      </w:r>
-      <w:r>
-        <w:rPr>
-          <w:rFonts w:ascii="Times New Roman" w:hAnsi="Times New Roman" w:cs="Times New Roman"/>
-          <w:sz w:val="24"/>
-        </w:rPr>
-        <w:t xml:space="preserve">CITAS Y </w:t>
-      </w:r>
-      <w:r>
-        <w:rPr>
-          <w:rFonts w:ascii="Times New Roman" w:hAnsi="Times New Roman" w:cs="Times New Roman"/>
-          <w:sz w:val="24"/>
-        </w:rPr>
-        <w:t>CONSULTAS PARA</w:t>
+        <w:t xml:space="preserve"> CITAS Y CONSULTAS PARA</w:t>
       </w:r>
       <w:r>
         <w:rPr>
@@ -2243,8 +2229,6 @@
         </w:rPr>
         <w:t xml:space="preserve">Antecedentes </w:t>
       </w:r>
-      <w:bookmarkStart w:id="0" w:name="_GoBack"/>
-      <w:bookmarkEnd w:id="0"/>
     </w:p>
     <w:p>
       <w:pPr>
@@ -2349,6 +2333,251 @@
           <w:vanish/>
           <w:color w:val="000000"/>
           <w:sz w:val="24"/>
+        </w:rPr>
+      </w:pPr>
+    </w:p>
+    <w:p>
+      <w:pPr>
+        <w:autoSpaceDE w:val="0"/>
+        <w:autoSpaceDN w:val="0"/>
+        <w:adjustRightInd w:val="0"/>
+        <w:spacing w:after="0" w:line="240" w:lineRule="auto"/>
+        <w:rPr>
+          <w:rFonts w:ascii="Times New Roman" w:hAnsi="Times New Roman" w:cs="Times New Roman"/>
+          <w:szCs w:val="22"/>
+        </w:rPr>
+      </w:pPr>
+    </w:p>
+    <w:p>
+      <w:pPr>
+        <w:autoSpaceDE w:val="0"/>
+        <w:autoSpaceDN w:val="0"/>
+        <w:adjustRightInd w:val="0"/>
+        <w:spacing w:after="0" w:line="240" w:lineRule="auto"/>
+        <w:rPr>
+          <w:rFonts w:ascii="Times New Roman" w:hAnsi="Times New Roman" w:cs="Times New Roman"/>
+          <w:szCs w:val="22"/>
+        </w:rPr>
+      </w:pPr>
+      <w:r>
+        <w:rPr>
+          <w:rFonts w:ascii="Times New Roman" w:hAnsi="Times New Roman" w:cs="Times New Roman"/>
+          <w:szCs w:val="22"/>
+        </w:rPr>
+        <w:t>Las aplicaciones móviles visto anteriormente se enfocan en distintas áreas, tienen unos procesos desde lo más simple hasta lo más complejo para poder cubrir al menos las actividades más requeridas de los usuarios.</w:t>
+      </w:r>
+    </w:p>
+    <w:p>
+      <w:pPr>
+        <w:autoSpaceDE w:val="0"/>
+        <w:autoSpaceDN w:val="0"/>
+        <w:adjustRightInd w:val="0"/>
+        <w:spacing w:after="0" w:line="240" w:lineRule="auto"/>
+        <w:rPr>
+          <w:rFonts w:ascii="Times New Roman" w:hAnsi="Times New Roman" w:cs="Times New Roman"/>
+          <w:szCs w:val="22"/>
+        </w:rPr>
+      </w:pPr>
+    </w:p>
+    <w:p>
+      <w:pPr>
+        <w:autoSpaceDE w:val="0"/>
+        <w:autoSpaceDN w:val="0"/>
+        <w:adjustRightInd w:val="0"/>
+        <w:spacing w:after="0" w:line="240" w:lineRule="auto"/>
+        <w:rPr>
+          <w:rFonts w:ascii="Times New Roman" w:hAnsi="Times New Roman" w:cs="Times New Roman"/>
+          <w:szCs w:val="22"/>
+        </w:rPr>
+      </w:pPr>
+      <w:r>
+        <w:rPr>
+          <w:rFonts w:ascii="Times New Roman" w:hAnsi="Times New Roman" w:cs="Times New Roman"/>
+          <w:szCs w:val="22"/>
+        </w:rPr>
+        <w:t xml:space="preserve">Estas aplicaciones nos sirven para poder evaluar </w:t>
+      </w:r>
+      <w:r>
+        <w:rPr>
+          <w:rFonts w:ascii="Times New Roman" w:hAnsi="Times New Roman" w:cs="Times New Roman"/>
+          <w:szCs w:val="22"/>
+        </w:rPr>
+        <w:t>lo siguiente:</w:t>
+      </w:r>
+    </w:p>
+    <w:p>
+      <w:pPr>
+        <w:autoSpaceDE w:val="0"/>
+        <w:autoSpaceDN w:val="0"/>
+        <w:adjustRightInd w:val="0"/>
+        <w:spacing w:after="0" w:line="240" w:lineRule="auto"/>
+        <w:rPr>
+          <w:rFonts w:ascii="Times New Roman" w:hAnsi="Times New Roman" w:cs="Times New Roman"/>
+          <w:szCs w:val="22"/>
+        </w:rPr>
+      </w:pPr>
+    </w:p>
+    <w:p>
+      <w:pPr>
+        <w:autoSpaceDE w:val="0"/>
+        <w:autoSpaceDN w:val="0"/>
+        <w:adjustRightInd w:val="0"/>
+        <w:spacing w:after="0" w:line="240" w:lineRule="auto"/>
+        <w:rPr>
+          <w:rFonts w:ascii="Times New Roman" w:hAnsi="Times New Roman" w:cs="Times New Roman"/>
+          <w:szCs w:val="22"/>
+        </w:rPr>
+      </w:pPr>
+      <w:r>
+        <w:rPr>
+          <w:rFonts w:ascii="Times New Roman" w:hAnsi="Times New Roman" w:cs="Times New Roman"/>
+          <w:szCs w:val="22"/>
+        </w:rPr>
+        <w:t>Amigable, muchas de las aplicaciones no son muy amigables con la interactividad del usuario, es el principal problema que hace que los usuarios dejen de usar la aplicación dejando a un lado las funcionalidades.</w:t>
+      </w:r>
+    </w:p>
+    <w:p>
+      <w:pPr>
+        <w:autoSpaceDE w:val="0"/>
+        <w:autoSpaceDN w:val="0"/>
+        <w:adjustRightInd w:val="0"/>
+        <w:spacing w:after="0" w:line="240" w:lineRule="auto"/>
+        <w:rPr>
+          <w:rFonts w:ascii="Times New Roman" w:hAnsi="Times New Roman" w:cs="Times New Roman"/>
+          <w:szCs w:val="22"/>
+        </w:rPr>
+      </w:pPr>
+    </w:p>
+    <w:p>
+      <w:pPr>
+        <w:autoSpaceDE w:val="0"/>
+        <w:autoSpaceDN w:val="0"/>
+        <w:adjustRightInd w:val="0"/>
+        <w:spacing w:after="0" w:line="240" w:lineRule="auto"/>
+        <w:rPr>
+          <w:rFonts w:ascii="Times New Roman" w:hAnsi="Times New Roman" w:cs="Times New Roman"/>
+          <w:szCs w:val="22"/>
+        </w:rPr>
+      </w:pPr>
+      <w:r>
+        <w:rPr>
+          <w:rFonts w:ascii="Times New Roman" w:hAnsi="Times New Roman" w:cs="Times New Roman"/>
+          <w:szCs w:val="22"/>
+        </w:rPr>
+        <w:t xml:space="preserve">Seguridad, la aplicación a desarrollar buscara tener las más exigencias reglas de seguridad para poder proteger los datos de los usuarios como también toda </w:t>
+      </w:r>
+      <w:r>
+        <w:rPr>
+          <w:rFonts w:ascii="Times New Roman" w:hAnsi="Times New Roman" w:cs="Times New Roman"/>
+          <w:szCs w:val="22"/>
+        </w:rPr>
+        <w:t>información que se procesa.</w:t>
+      </w:r>
+    </w:p>
+    <w:p>
+      <w:pPr>
+        <w:autoSpaceDE w:val="0"/>
+        <w:autoSpaceDN w:val="0"/>
+        <w:adjustRightInd w:val="0"/>
+        <w:spacing w:after="0" w:line="240" w:lineRule="auto"/>
+        <w:rPr>
+          <w:rFonts w:ascii="Times New Roman" w:hAnsi="Times New Roman" w:cs="Times New Roman"/>
+          <w:szCs w:val="22"/>
+        </w:rPr>
+      </w:pPr>
+    </w:p>
+    <w:p>
+      <w:pPr>
+        <w:autoSpaceDE w:val="0"/>
+        <w:autoSpaceDN w:val="0"/>
+        <w:adjustRightInd w:val="0"/>
+        <w:spacing w:after="0" w:line="240" w:lineRule="auto"/>
+        <w:rPr>
+          <w:rFonts w:ascii="Times New Roman" w:hAnsi="Times New Roman" w:cs="Times New Roman"/>
+          <w:szCs w:val="22"/>
+        </w:rPr>
+      </w:pPr>
+      <w:r>
+        <w:rPr>
+          <w:rFonts w:ascii="Times New Roman" w:hAnsi="Times New Roman" w:cs="Times New Roman"/>
+          <w:szCs w:val="22"/>
+        </w:rPr>
+        <w:t>Flexibilidad, desarrollaremos la aplicación que procesa la información en tiempo real, de esta manera llegando a los usuarios en cuestión de milisegundos, notificando los cambios realizados.</w:t>
+      </w:r>
+    </w:p>
+    <w:p>
+      <w:pPr>
+        <w:autoSpaceDE w:val="0"/>
+        <w:autoSpaceDN w:val="0"/>
+        <w:adjustRightInd w:val="0"/>
+        <w:spacing w:after="0" w:line="240" w:lineRule="auto"/>
+        <w:rPr>
+          <w:rFonts w:ascii="Times New Roman" w:hAnsi="Times New Roman" w:cs="Times New Roman"/>
+          <w:szCs w:val="22"/>
+        </w:rPr>
+      </w:pPr>
+    </w:p>
+    <w:p>
+      <w:pPr>
+        <w:autoSpaceDE w:val="0"/>
+        <w:autoSpaceDN w:val="0"/>
+        <w:adjustRightInd w:val="0"/>
+        <w:spacing w:after="0" w:line="240" w:lineRule="auto"/>
+        <w:rPr>
+          <w:rFonts w:ascii="Times New Roman" w:hAnsi="Times New Roman" w:cs="Times New Roman"/>
+          <w:szCs w:val="22"/>
+          <w:u w:val="single"/>
+        </w:rPr>
+      </w:pPr>
+      <w:r>
+        <w:rPr>
+          <w:rFonts w:ascii="Times New Roman" w:hAnsi="Times New Roman" w:cs="Times New Roman"/>
+          <w:szCs w:val="22"/>
+        </w:rPr>
+        <w:t>Diseño, Utilizaremos un diseño muy intuitivo para los usuarios como es</w:t>
+      </w:r>
+      <w:r>
+        <w:rPr>
+          <w:rFonts w:ascii="Times New Roman" w:hAnsi="Times New Roman" w:cs="Times New Roman"/>
+          <w:szCs w:val="22"/>
+        </w:rPr>
+        <w:t xml:space="preserve"> Material </w:t>
+      </w:r>
+      <w:proofErr w:type="spellStart"/>
+      <w:r>
+        <w:rPr>
+          <w:rFonts w:ascii="Times New Roman" w:hAnsi="Times New Roman" w:cs="Times New Roman"/>
+          <w:szCs w:val="22"/>
+        </w:rPr>
+        <w:t>Design</w:t>
+      </w:r>
+      <w:proofErr w:type="spellEnd"/>
+      <w:r>
+        <w:rPr>
+          <w:rFonts w:ascii="Times New Roman" w:hAnsi="Times New Roman" w:cs="Times New Roman"/>
+          <w:szCs w:val="22"/>
+        </w:rPr>
+        <w:t xml:space="preserve">, un diseño </w:t>
+      </w:r>
+      <w:r>
+        <w:rPr>
+          <w:rFonts w:ascii="Times New Roman" w:hAnsi="Times New Roman" w:cs="Times New Roman"/>
+          <w:szCs w:val="22"/>
+        </w:rPr>
+        <w:t>basado en objetos es una manera de intentar aproximarse a la realidad, algo que en un mundo donde todo es táctil y virtual.</w:t>
+      </w:r>
+      <w:bookmarkStart w:id="0" w:name="_GoBack"/>
+      <w:bookmarkEnd w:id="0"/>
+    </w:p>
+    <w:p>
+      <w:pPr>
+        <w:autoSpaceDE w:val="0"/>
+        <w:autoSpaceDN w:val="0"/>
+        <w:adjustRightInd w:val="0"/>
+        <w:spacing w:after="0" w:line="240" w:lineRule="auto"/>
+        <w:rPr>
+          <w:rFonts w:ascii="Times New Roman" w:hAnsi="Times New Roman" w:cs="Times New Roman"/>
+          <w:szCs w:val="22"/>
         </w:rPr>
       </w:pPr>
     </w:p>
@@ -2984,7 +3213,7 @@
 </file>
 
 <file path=word/endnotes.xml><?xml version="1.0" encoding="utf-8"?>
-<w:endnotes xmlns:wpc="http://schemas.microsoft.com/office/word/2010/wordprocessingCanvas" xmlns:cx="http://schemas.microsoft.com/office/drawing/2014/chartex" xmlns:mc="http://schemas.openxmlformats.org/markup-compatibility/2006" xmlns:o="urn:schemas-microsoft-com:office:office" xmlns:r="http://schemas.openxmlformats.org/officeDocument/2006/relationships" xmlns:m="http://schemas.openxmlformats.org/officeDocument/2006/math" xmlns:v="urn:schemas-microsoft-com:vml" xmlns:wp14="http://schemas.microsoft.com/office/word/2010/wordprocessingDrawing" xmlns:wp="http://schemas.openxmlformats.org/drawingml/2006/wordprocessingDrawing" xmlns:w10="urn:schemas-microsoft-com:office:word" xmlns:w="http://schemas.openxmlformats.org/wordprocessingml/2006/main" xmlns:w14="http://schemas.microsoft.com/office/word/2010/wordml" xmlns:w15="http://schemas.microsoft.com/office/word/2012/wordml" xmlns:w16se="http://schemas.microsoft.com/office/word/2015/wordml/symex" xmlns:wpg="http://schemas.microsoft.com/office/word/2010/wordprocessingGroup" xmlns:wpi="http://schemas.microsoft.com/office/word/2010/wordprocessingInk" xmlns:wne="http://schemas.microsoft.com/office/word/2006/wordml" xmlns:wps="http://schemas.microsoft.com/office/word/2010/wordprocessingShape" mc:Ignorable="w14 w15 w16se wp14">
+<w:endnotes xmlns:wpc="http://schemas.microsoft.com/office/word/2010/wordprocessingCanvas" xmlns:cx="http://schemas.microsoft.com/office/drawing/2014/chartex" xmlns:cx1="http://schemas.microsoft.com/office/drawing/2015/9/8/chartex" xmlns:cx2="http://schemas.microsoft.com/office/drawing/2015/10/21/chartex" xmlns:cx3="http://schemas.microsoft.com/office/drawing/2016/5/9/chartex" xmlns:cx4="http://schemas.microsoft.com/office/drawing/2016/5/10/chartex" xmlns:cx5="http://schemas.microsoft.com/office/drawing/2016/5/11/chartex" xmlns:cx6="http://schemas.microsoft.com/office/drawing/2016/5/12/chartex" xmlns:cx7="http://schemas.microsoft.com/office/drawing/2016/5/13/chartex" xmlns:cx8="http://schemas.microsoft.com/office/drawing/2016/5/14/chartex" xmlns:mc="http://schemas.openxmlformats.org/markup-compatibility/2006" xmlns:aink="http://schemas.microsoft.com/office/drawing/2016/ink" xmlns:am3d="http://schemas.microsoft.com/office/drawing/2017/model3d" xmlns:o="urn:schemas-microsoft-com:office:office" xmlns:r="http://schemas.openxmlformats.org/officeDocument/2006/relationships" xmlns:m="http://schemas.openxmlformats.org/officeDocument/2006/math" xmlns:v="urn:schemas-microsoft-com:vml" xmlns:wp14="http://schemas.microsoft.com/office/word/2010/wordprocessingDrawing" xmlns:wp="http://schemas.openxmlformats.org/drawingml/2006/wordprocessingDrawing" xmlns:w10="urn:schemas-microsoft-com:office:word" xmlns:w="http://schemas.openxmlformats.org/wordprocessingml/2006/main" xmlns:w14="http://schemas.microsoft.com/office/word/2010/wordml" xmlns:w15="http://schemas.microsoft.com/office/word/2012/wordml" xmlns:w16cid="http://schemas.microsoft.com/office/word/2016/wordml/cid" xmlns:w16se="http://schemas.microsoft.com/office/word/2015/wordml/symex" xmlns:wpg="http://schemas.microsoft.com/office/word/2010/wordprocessingGroup" xmlns:wpi="http://schemas.microsoft.com/office/word/2010/wordprocessingInk" xmlns:wne="http://schemas.microsoft.com/office/word/2006/wordml" xmlns:wps="http://schemas.microsoft.com/office/word/2010/wordprocessingShape" mc:Ignorable="w14 w15 w16se w16cid wp14">
   <w:endnote w:type="separator" w:id="-1">
     <w:p>
       <w:pPr>
@@ -3009,7 +3238,7 @@
 </file>
 
 <file path=word/footnotes.xml><?xml version="1.0" encoding="utf-8"?>
-<w:footnotes xmlns:wpc="http://schemas.microsoft.com/office/word/2010/wordprocessingCanvas" xmlns:cx="http://schemas.microsoft.com/office/drawing/2014/chartex" xmlns:mc="http://schemas.openxmlformats.org/markup-compatibility/2006" xmlns:o="urn:schemas-microsoft-com:office:office" xmlns:r="http://schemas.openxmlformats.org/officeDocument/2006/relationships" xmlns:m="http://schemas.openxmlformats.org/officeDocument/2006/math" xmlns:v="urn:schemas-microsoft-com:vml" xmlns:wp14="http://schemas.microsoft.com/office/word/2010/wordprocessingDrawing" xmlns:wp="http://schemas.openxmlformats.org/drawingml/2006/wordprocessingDrawing" xmlns:w10="urn:schemas-microsoft-com:office:word" xmlns:w="http://schemas.openxmlformats.org/wordprocessingml/2006/main" xmlns:w14="http://schemas.microsoft.com/office/word/2010/wordml" xmlns:w15="http://schemas.microsoft.com/office/word/2012/wordml" xmlns:w16se="http://schemas.microsoft.com/office/word/2015/wordml/symex" xmlns:wpg="http://schemas.microsoft.com/office/word/2010/wordprocessingGroup" xmlns:wpi="http://schemas.microsoft.com/office/word/2010/wordprocessingInk" xmlns:wne="http://schemas.microsoft.com/office/word/2006/wordml" xmlns:wps="http://schemas.microsoft.com/office/word/2010/wordprocessingShape" mc:Ignorable="w14 w15 w16se wp14">
+<w:footnotes xmlns:wpc="http://schemas.microsoft.com/office/word/2010/wordprocessingCanvas" xmlns:cx="http://schemas.microsoft.com/office/drawing/2014/chartex" xmlns:cx1="http://schemas.microsoft.com/office/drawing/2015/9/8/chartex" xmlns:cx2="http://schemas.microsoft.com/office/drawing/2015/10/21/chartex" xmlns:cx3="http://schemas.microsoft.com/office/drawing/2016/5/9/chartex" xmlns:cx4="http://schemas.microsoft.com/office/drawing/2016/5/10/chartex" xmlns:cx5="http://schemas.microsoft.com/office/drawing/2016/5/11/chartex" xmlns:cx6="http://schemas.microsoft.com/office/drawing/2016/5/12/chartex" xmlns:cx7="http://schemas.microsoft.com/office/drawing/2016/5/13/chartex" xmlns:cx8="http://schemas.microsoft.com/office/drawing/2016/5/14/chartex" xmlns:mc="http://schemas.openxmlformats.org/markup-compatibility/2006" xmlns:aink="http://schemas.microsoft.com/office/drawing/2016/ink" xmlns:am3d="http://schemas.microsoft.com/office/drawing/2017/model3d" xmlns:o="urn:schemas-microsoft-com:office:office" xmlns:r="http://schemas.openxmlformats.org/officeDocument/2006/relationships" xmlns:m="http://schemas.openxmlformats.org/officeDocument/2006/math" xmlns:v="urn:schemas-microsoft-com:vml" xmlns:wp14="http://schemas.microsoft.com/office/word/2010/wordprocessingDrawing" xmlns:wp="http://schemas.openxmlformats.org/drawingml/2006/wordprocessingDrawing" xmlns:w10="urn:schemas-microsoft-com:office:word" xmlns:w="http://schemas.openxmlformats.org/wordprocessingml/2006/main" xmlns:w14="http://schemas.microsoft.com/office/word/2010/wordml" xmlns:w15="http://schemas.microsoft.com/office/word/2012/wordml" xmlns:w16cid="http://schemas.microsoft.com/office/word/2016/wordml/cid" xmlns:w16se="http://schemas.microsoft.com/office/word/2015/wordml/symex" xmlns:wpg="http://schemas.microsoft.com/office/word/2010/wordprocessingGroup" xmlns:wpi="http://schemas.microsoft.com/office/word/2010/wordprocessingInk" xmlns:wne="http://schemas.microsoft.com/office/word/2006/wordml" xmlns:wps="http://schemas.microsoft.com/office/word/2010/wordprocessingShape" mc:Ignorable="w14 w15 w16se w16cid wp14">
   <w:footnote w:type="separator" w:id="-1">
     <w:p>
       <w:pPr>
@@ -3034,7 +3263,7 @@
 </file>
 
 <file path=word/header1.xml><?xml version="1.0" encoding="utf-8"?>
-<w:hdr xmlns:wpc="http://schemas.microsoft.com/office/word/2010/wordprocessingCanvas" xmlns:cx="http://schemas.microsoft.com/office/drawing/2014/chartex" xmlns:mc="http://schemas.openxmlformats.org/markup-compatibility/2006" xmlns:o="urn:schemas-microsoft-com:office:office" xmlns:r="http://schemas.openxmlformats.org/officeDocument/2006/relationships" xmlns:m="http://schemas.openxmlformats.org/officeDocument/2006/math" xmlns:v="urn:schemas-microsoft-com:vml" xmlns:wp14="http://schemas.microsoft.com/office/word/2010/wordprocessingDrawing" xmlns:wp="http://schemas.openxmlformats.org/drawingml/2006/wordprocessingDrawing" xmlns:w10="urn:schemas-microsoft-com:office:word" xmlns:w="http://schemas.openxmlformats.org/wordprocessingml/2006/main" xmlns:w14="http://schemas.microsoft.com/office/word/2010/wordml" xmlns:w15="http://schemas.microsoft.com/office/word/2012/wordml" xmlns:w16se="http://schemas.microsoft.com/office/word/2015/wordml/symex" xmlns:wpg="http://schemas.microsoft.com/office/word/2010/wordprocessingGroup" xmlns:wpi="http://schemas.microsoft.com/office/word/2010/wordprocessingInk" xmlns:wne="http://schemas.microsoft.com/office/word/2006/wordml" xmlns:wps="http://schemas.microsoft.com/office/word/2010/wordprocessingShape" mc:Ignorable="w14 w15 w16se wp14">
+<w:hdr xmlns:wpc="http://schemas.microsoft.com/office/word/2010/wordprocessingCanvas" xmlns:cx="http://schemas.microsoft.com/office/drawing/2014/chartex" xmlns:cx1="http://schemas.microsoft.com/office/drawing/2015/9/8/chartex" xmlns:cx2="http://schemas.microsoft.com/office/drawing/2015/10/21/chartex" xmlns:cx3="http://schemas.microsoft.com/office/drawing/2016/5/9/chartex" xmlns:cx4="http://schemas.microsoft.com/office/drawing/2016/5/10/chartex" xmlns:cx5="http://schemas.microsoft.com/office/drawing/2016/5/11/chartex" xmlns:cx6="http://schemas.microsoft.com/office/drawing/2016/5/12/chartex" xmlns:cx7="http://schemas.microsoft.com/office/drawing/2016/5/13/chartex" xmlns:cx8="http://schemas.microsoft.com/office/drawing/2016/5/14/chartex" xmlns:mc="http://schemas.openxmlformats.org/markup-compatibility/2006" xmlns:aink="http://schemas.microsoft.com/office/drawing/2016/ink" xmlns:am3d="http://schemas.microsoft.com/office/drawing/2017/model3d" xmlns:o="urn:schemas-microsoft-com:office:office" xmlns:r="http://schemas.openxmlformats.org/officeDocument/2006/relationships" xmlns:m="http://schemas.openxmlformats.org/officeDocument/2006/math" xmlns:v="urn:schemas-microsoft-com:vml" xmlns:wp14="http://schemas.microsoft.com/office/word/2010/wordprocessingDrawing" xmlns:wp="http://schemas.openxmlformats.org/drawingml/2006/wordprocessingDrawing" xmlns:w10="urn:schemas-microsoft-com:office:word" xmlns:w="http://schemas.openxmlformats.org/wordprocessingml/2006/main" xmlns:w14="http://schemas.microsoft.com/office/word/2010/wordml" xmlns:w15="http://schemas.microsoft.com/office/word/2012/wordml" xmlns:w16cid="http://schemas.microsoft.com/office/word/2016/wordml/cid" xmlns:w16se="http://schemas.microsoft.com/office/word/2015/wordml/symex" xmlns:wpg="http://schemas.microsoft.com/office/word/2010/wordprocessingGroup" xmlns:wpi="http://schemas.microsoft.com/office/word/2010/wordprocessingInk" xmlns:wne="http://schemas.microsoft.com/office/word/2006/wordml" xmlns:wps="http://schemas.microsoft.com/office/word/2010/wordprocessingShape" mc:Ignorable="w14 w15 w16se w16cid wp14">
   <w:p>
     <w:pPr>
       <w:pStyle w:val="Encabezado"/>
@@ -3131,7 +3360,7 @@
 </file>
 
 <file path=word/numbering.xml><?xml version="1.0" encoding="utf-8"?>
-<w:numbering xmlns:wpc="http://schemas.microsoft.com/office/word/2010/wordprocessingCanvas" xmlns:cx="http://schemas.microsoft.com/office/drawing/2014/chartex" xmlns:mc="http://schemas.openxmlformats.org/markup-compatibility/2006" xmlns:o="urn:schemas-microsoft-com:office:office" xmlns:r="http://schemas.openxmlformats.org/officeDocument/2006/relationships" xmlns:m="http://schemas.openxmlformats.org/officeDocument/2006/math" xmlns:v="urn:schemas-microsoft-com:vml" xmlns:wp14="http://schemas.microsoft.com/office/word/2010/wordprocessingDrawing" xmlns:wp="http://schemas.openxmlformats.org/drawingml/2006/wordprocessingDrawing" xmlns:w10="urn:schemas-microsoft-com:office:word" xmlns:w="http://schemas.openxmlformats.org/wordprocessingml/2006/main" xmlns:w14="http://schemas.microsoft.com/office/word/2010/wordml" xmlns:w15="http://schemas.microsoft.com/office/word/2012/wordml" xmlns:w16se="http://schemas.microsoft.com/office/word/2015/wordml/symex" xmlns:wpg="http://schemas.microsoft.com/office/word/2010/wordprocessingGroup" xmlns:wpi="http://schemas.microsoft.com/office/word/2010/wordprocessingInk" xmlns:wne="http://schemas.microsoft.com/office/word/2006/wordml" xmlns:wps="http://schemas.microsoft.com/office/word/2010/wordprocessingShape" mc:Ignorable="w14 w15 w16se wp14">
+<w:numbering xmlns:wpc="http://schemas.microsoft.com/office/word/2010/wordprocessingCanvas" xmlns:cx="http://schemas.microsoft.com/office/drawing/2014/chartex" xmlns:cx1="http://schemas.microsoft.com/office/drawing/2015/9/8/chartex" xmlns:cx2="http://schemas.microsoft.com/office/drawing/2015/10/21/chartex" xmlns:cx3="http://schemas.microsoft.com/office/drawing/2016/5/9/chartex" xmlns:cx4="http://schemas.microsoft.com/office/drawing/2016/5/10/chartex" xmlns:cx5="http://schemas.microsoft.com/office/drawing/2016/5/11/chartex" xmlns:cx6="http://schemas.microsoft.com/office/drawing/2016/5/12/chartex" xmlns:cx7="http://schemas.microsoft.com/office/drawing/2016/5/13/chartex" xmlns:cx8="http://schemas.microsoft.com/office/drawing/2016/5/14/chartex" xmlns:mc="http://schemas.openxmlformats.org/markup-compatibility/2006" xmlns:aink="http://schemas.microsoft.com/office/drawing/2016/ink" xmlns:am3d="http://schemas.microsoft.com/office/drawing/2017/model3d" xmlns:o="urn:schemas-microsoft-com:office:office" xmlns:r="http://schemas.openxmlformats.org/officeDocument/2006/relationships" xmlns:m="http://schemas.openxmlformats.org/officeDocument/2006/math" xmlns:v="urn:schemas-microsoft-com:vml" xmlns:wp14="http://schemas.microsoft.com/office/word/2010/wordprocessingDrawing" xmlns:wp="http://schemas.openxmlformats.org/drawingml/2006/wordprocessingDrawing" xmlns:w10="urn:schemas-microsoft-com:office:word" xmlns:w="http://schemas.openxmlformats.org/wordprocessingml/2006/main" xmlns:w14="http://schemas.microsoft.com/office/word/2010/wordml" xmlns:w15="http://schemas.microsoft.com/office/word/2012/wordml" xmlns:w16cid="http://schemas.microsoft.com/office/word/2016/wordml/cid" xmlns:w16se="http://schemas.microsoft.com/office/word/2015/wordml/symex" xmlns:wpg="http://schemas.microsoft.com/office/word/2010/wordprocessingGroup" xmlns:wpi="http://schemas.microsoft.com/office/word/2010/wordprocessingInk" xmlns:wne="http://schemas.microsoft.com/office/word/2006/wordml" xmlns:wps="http://schemas.microsoft.com/office/word/2010/wordprocessingShape" mc:Ignorable="w14 w15 w16se w16cid wp14">
   <w:numPicBullet w:numPicBulletId="0">
     <w:pict>
       <v:shapetype id="_x0000_t75" coordsize="21600,21600" o:spt="75" o:preferrelative="t" path="m@4@5l@4@11@9@11@9@5xe" filled="f" stroked="f">
@@ -3153,7 +3382,7 @@
         <v:path o:extrusionok="f" gradientshapeok="t" o:connecttype="rect"/>
         <o:lock v:ext="edit" aspectratio="t"/>
       </v:shapetype>
-      <v:shape id="_x0000_i1026" type="#_x0000_t75" style="width:38.25pt;height:38.25pt" o:bullet="t">
+      <v:shape id="_x0000_i1035" type="#_x0000_t75" style="width:38.25pt;height:38.25pt" o:bullet="t">
         <v:imagedata r:id="rId1" o:title="list-add[1]"/>
       </v:shape>
     </w:pict>
@@ -4622,7 +4851,7 @@
 </file>
 
 <file path=word/styles.xml><?xml version="1.0" encoding="utf-8"?>
-<w:styles xmlns:mc="http://schemas.openxmlformats.org/markup-compatibility/2006" xmlns:r="http://schemas.openxmlformats.org/officeDocument/2006/relationships" xmlns:w="http://schemas.openxmlformats.org/wordprocessingml/2006/main" xmlns:w14="http://schemas.microsoft.com/office/word/2010/wordml" xmlns:w15="http://schemas.microsoft.com/office/word/2012/wordml" xmlns:w16se="http://schemas.microsoft.com/office/word/2015/wordml/symex" mc:Ignorable="w14 w15 w16se">
+<w:styles xmlns:mc="http://schemas.openxmlformats.org/markup-compatibility/2006" xmlns:r="http://schemas.openxmlformats.org/officeDocument/2006/relationships" xmlns:w="http://schemas.openxmlformats.org/wordprocessingml/2006/main" xmlns:w14="http://schemas.microsoft.com/office/word/2010/wordml" xmlns:w15="http://schemas.microsoft.com/office/word/2012/wordml" xmlns:w16cid="http://schemas.microsoft.com/office/word/2016/wordml/cid" xmlns:w16se="http://schemas.microsoft.com/office/word/2015/wordml/symex" mc:Ignorable="w14 w15 w16se w16cid">
   <w:docDefaults>
     <w:rPrDefault>
       <w:rPr>
@@ -4638,7 +4867,7 @@
       </w:pPr>
     </w:pPrDefault>
   </w:docDefaults>
-  <w:latentStyles w:defLockedState="0" w:defUIPriority="99" w:defSemiHidden="0" w:defUnhideWhenUsed="0" w:defQFormat="0" w:count="371">
+  <w:latentStyles w:defLockedState="0" w:defUIPriority="99" w:defSemiHidden="0" w:defUnhideWhenUsed="0" w:defQFormat="0" w:count="375">
     <w:lsdException w:name="Normal" w:uiPriority="0" w:qFormat="1"/>
     <w:lsdException w:name="heading 1" w:uiPriority="9" w:qFormat="1"/>
     <w:lsdException w:name="heading 2" w:semiHidden="1" w:uiPriority="9" w:unhideWhenUsed="1" w:qFormat="1"/>
@@ -4744,7 +4973,6 @@
     <w:lsdException w:name="HTML Sample" w:semiHidden="1" w:unhideWhenUsed="1"/>
     <w:lsdException w:name="HTML Typewriter" w:semiHidden="1" w:unhideWhenUsed="1"/>
     <w:lsdException w:name="HTML Variable" w:semiHidden="1" w:unhideWhenUsed="1"/>
-    <w:lsdException w:name="Normal Table" w:semiHidden="1" w:unhideWhenUsed="1"/>
     <w:lsdException w:name="annotation subject" w:semiHidden="1" w:unhideWhenUsed="1"/>
     <w:lsdException w:name="No List" w:semiHidden="1" w:unhideWhenUsed="1"/>
     <w:lsdException w:name="Outline List 1" w:semiHidden="1" w:unhideWhenUsed="1"/>
@@ -4788,10 +5016,8 @@
     <w:lsdException w:name="Table Elegant" w:semiHidden="1" w:unhideWhenUsed="1"/>
     <w:lsdException w:name="Table Professional" w:semiHidden="1" w:unhideWhenUsed="1"/>
     <w:lsdException w:name="Table Subtle 1" w:semiHidden="1" w:unhideWhenUsed="1"/>
-    <w:lsdException w:name="Table Subtle 2" w:semiHidden="1" w:unhideWhenUsed="1"/>
     <w:lsdException w:name="Table Web 1" w:semiHidden="1" w:unhideWhenUsed="1"/>
     <w:lsdException w:name="Table Web 2" w:semiHidden="1" w:unhideWhenUsed="1"/>
-    <w:lsdException w:name="Table Web 3" w:semiHidden="1" w:unhideWhenUsed="1"/>
     <w:lsdException w:name="Balloon Text" w:semiHidden="1" w:unhideWhenUsed="1"/>
     <w:lsdException w:name="Table Grid" w:uiPriority="39"/>
     <w:lsdException w:name="Table Theme" w:semiHidden="1" w:unhideWhenUsed="1"/>
@@ -5010,6 +5236,10 @@
     <w:lsdException w:name="List Table 5 Dark Accent 6" w:uiPriority="50"/>
     <w:lsdException w:name="List Table 6 Colorful Accent 6" w:uiPriority="51"/>
     <w:lsdException w:name="List Table 7 Colorful Accent 6" w:uiPriority="52"/>
+    <w:lsdException w:name="Mention" w:semiHidden="1" w:unhideWhenUsed="1"/>
+    <w:lsdException w:name="Smart Hyperlink" w:semiHidden="1" w:unhideWhenUsed="1"/>
+    <w:lsdException w:name="Hashtag" w:semiHidden="1" w:unhideWhenUsed="1"/>
+    <w:lsdException w:name="Unresolved Mention" w:semiHidden="1" w:unhideWhenUsed="1"/>
   </w:latentStyles>
   <w:style w:type="paragraph" w:default="1" w:styleId="Normal">
     <w:name w:val="Normal"/>

</xml_diff>